<commit_message>
New translations email 5-2 [template] partner email – documents verified.docx (Chinese Traditional)
</commit_message>
<xml_diff>
--- a/public/email/crowdin/translations/zh/Email 5-2 [TEMPLATE] Partner email – documents verified.docx
+++ b/public/email/crowdin/translations/zh/Email 5-2 [TEMPLATE] Partner email – documents verified.docx
@@ -16,14 +16,14 @@
             <w:color w:val="1155cc"/>
             <w:u w:val="single"/>
           </w:rPr>
-          <w:t>英语</w:t>
+          <w:t>英文</w:t>
         </w:r>
       </w:hyperlink>
       <w:r>
         <w:rPr>
           <w:color w:val="ff0000"/>
         </w:rPr>
-        <w:t xml:space="preserve"> / 葡萄牙语 / 法语 / 泰语 / 越南语 / 西班牙语</w:t>
+        <w:t xml:space="preserve"> / 葡萄牙文 / 法文 / 泰文 / 越南文 / 西班牙文</w:t>
       </w:r>
     </w:p>
     <w:p>
@@ -45,7 +45,7 @@
         <w:pStyle w:val="P68B1DB1-Normal2"/>
       </w:pPr>
       <w:r>
-        <w:t>英语</w:t>
+        <w:t>英文</w:t>
       </w:r>
     </w:p>
     <w:p/>
@@ -93,7 +93,7 @@
               <w:rPr>
                 <w:b w:val="1"/>
               </w:rPr>
-              <w:t>简要</w:t>
+              <w:t>簡介</w:t>
             </w:r>
             <w:r>
               <w:t>:</w:t>
@@ -105,7 +105,7 @@
               <w:spacing w:line="240" w:lineRule="auto"/>
             </w:pPr>
             <w:r>
-              <w:t xml:space="preserve">已发送给在目标国家提交正确文件的合作伙伴的验证电子邮件。 将通过 customer.io 发送</w:t>
+              <w:t xml:space="preserve">發送給在目標國家中已正確提交文檔的合作夥伴的驗證郵件。 將通過 customer.io 發送</w:t>
             </w:r>
           </w:p>
           <w:p>
@@ -123,7 +123,7 @@
               <w:rPr>
                 <w:b w:val="1"/>
               </w:rPr>
-              <w:t>目标受众</w:t>
+              <w:t>目標受眾</w:t>
             </w:r>
             <w:r>
               <w:t>:</w:t>
@@ -135,7 +135,7 @@
               <w:spacing w:line="240" w:lineRule="auto"/>
             </w:pPr>
             <w:r>
-              <w:t>未按时提交文件的被邀请合作伙伴</w:t>
+              <w:t>未按時提交文檔的邀請合作夥伴</w:t>
             </w:r>
           </w:p>
         </w:tc>
@@ -147,7 +147,7 @@
         <w:rPr>
           <w:b w:val="1"/>
         </w:rPr>
-        <w:t>主题行</w:t>
+        <w:t>主旨行</w:t>
       </w:r>
       <w:r>
         <w:t xml:space="preserve">: </w:t>
@@ -156,7 +156,7 @@
         <w:rPr>
           <w:highlight w:val="yellow"/>
         </w:rPr>
-        <w:t>[活动名称]</w:t>
+        <w:t>[活動名稱]</w:t>
       </w:r>
       <w:r>
         <w:t xml:space="preserve"> — 更近一步！</w:t>
@@ -173,7 +173,7 @@
         <w:pStyle w:val="P68B1DB1-Normal3"/>
       </w:pPr>
       <w:r>
-        <w:t>文件已验证!</w:t>
+        <w:t>您的文檔已通過驗證！</w:t>
       </w:r>
     </w:p>
     <w:p/>
@@ -185,10 +185,10 @@
         <w:rPr>
           <w:highlight w:val="yellow"/>
         </w:rPr>
-        <w:t>[合作伙伴姓名]</w:t>
-      </w:r>
-      <w:r>
-        <w:t xml:space="preserve">， </w:t>
+        <w:t>[合作夥伴姓名]</w:t>
+      </w:r>
+      <w:r>
+        <w:t xml:space="preserve">, </w:t>
       </w:r>
     </w:p>
     <w:p/>
@@ -197,16 +197,16 @@
         <w:spacing w:after="200" w:lineRule="auto"/>
       </w:pPr>
       <w:r>
-        <w:t xml:space="preserve">已经审查了您发送的 </w:t>
+        <w:t xml:space="preserve">我們已經審查了您傳送的 </w:t>
       </w:r>
       <w:r>
         <w:rPr>
           <w:highlight w:val="yellow"/>
         </w:rPr>
-        <w:t>[活动名称]</w:t>
-      </w:r>
-      <w:r>
-        <w:t xml:space="preserve"> 文件，所有文件均已通过验证！ </w:t>
+        <w:t>[活動名稱]</w:t>
+      </w:r>
+      <w:r>
+        <w:t xml:space="preserve"> 文檔，所有文檔均已通過驗證！ </w:t>
       </w:r>
     </w:p>
     <w:p>
@@ -214,7 +214,7 @@
         <w:spacing w:after="200" w:lineRule="auto"/>
       </w:pPr>
       <w:r>
-        <w:t>我们将很快发送有关该活动的更多详细信息，包括议程和旅行安排，请务必定期查看收件箱。</w:t>
+        <w:t>我們將很快傳送有關該活動的更多詳細資訊，包括議程和旅行安排，請務必定期查看收件箱。</w:t>
       </w:r>
     </w:p>
     <w:p>
@@ -223,7 +223,7 @@
       </w:pPr>
       <w:commentRangeStart w:id="0"/>
       <w:r>
-        <w:t xml:space="preserve">If you have any questions, please contact us via </w:t>
+        <w:t xml:space="preserve">如有任何疑問，請通過 </w:t>
       </w:r>
       <w:hyperlink r:id="rId7">
         <w:r>
@@ -231,11 +231,11 @@
             <w:color w:val="1155cc"/>
             <w:u w:val="single"/>
           </w:rPr>
-          <w:t xml:space="preserve">live chat</w:t>
+          <w:t>即時聊天</w:t>
         </w:r>
       </w:hyperlink>
       <w:r>
-        <w:t xml:space="preserve"> or </w:t>
+        <w:t xml:space="preserve"> 或 </w:t>
       </w:r>
       <w:hyperlink r:id="rId8">
         <w:r>
@@ -247,7 +247,7 @@
         </w:r>
       </w:hyperlink>
       <w:r>
-        <w:t xml:space="preserve">. </w:t>
+        <w:t xml:space="preserve"> 聯繫我們。 </w:t>
       </w:r>
     </w:p>
     <w:p>
@@ -255,13 +255,22 @@
         <w:spacing w:after="200" w:lineRule="auto"/>
       </w:pPr>
       <w:r>
-        <w:t xml:space="preserve">如有任何疑问，请通过 </w:t>
+        <w:t xml:space="preserve">如有任何疑問，請聯繫您的區域經理 </w:t>
       </w:r>
       <w:r>
         <w:rPr>
           <w:highlight w:val="yellow"/>
         </w:rPr>
-        <w:t>[电子邮件地址]</w:t>
+        <w:t>[NAME]</w:t>
+      </w:r>
+      <w:r>
+        <w:t xml:space="preserve">，電子郵件地址為 </w:t>
+      </w:r>
+      <w:r>
+        <w:rPr>
+          <w:highlight w:val="yellow"/>
+        </w:rPr>
+        <w:t>[電子郵件地址]</w:t>
       </w:r>
       <w:r>
         <w:t xml:space="preserve"> 或 </w:t>
@@ -270,19 +279,10 @@
         <w:rPr>
           <w:highlight w:val="yellow"/>
         </w:rPr>
-        <w:t xml:space="preserve">[WHATSAPP 号码]</w:t>
-      </w:r>
-      <w:r>
-        <w:t xml:space="preserve"> (WhatsApp) 联系您的区域经理 </w:t>
-      </w:r>
-      <w:r>
-        <w:rPr>
-          <w:highlight w:val="yellow"/>
-        </w:rPr>
-        <w:t>[NAME]</w:t>
-      </w:r>
-      <w:r>
-        <w:t xml:space="preserve">。 </w:t>
+        <w:t xml:space="preserve">[WHATSAPP 號碼]</w:t>
+      </w:r>
+      <w:r>
+        <w:t xml:space="preserve"> (WhatsApp)。 </w:t>
       </w:r>
       <w:commentRangeEnd w:id="0"/>
       <w:r>
@@ -337,7 +337,7 @@
         <w:pStyle w:val="P68B1DB1-Normal4"/>
       </w:pPr>
       <w:r>
-        <w:t>选择任一</w:t>
+        <w:t>選擇任一項</w:t>
       </w:r>
     </w:p>
   </w:comment>

</xml_diff>

<commit_message>
New translations email 5-2 [template] partner email – documents verified.docx (Chinese Simplified)
</commit_message>
<xml_diff>
--- a/public/email/crowdin/translations/zh/Email 5-2 [TEMPLATE] Partner email – documents verified.docx
+++ b/public/email/crowdin/translations/zh/Email 5-2 [TEMPLATE] Partner email – documents verified.docx
@@ -16,14 +16,14 @@
             <w:color w:val="1155cc"/>
             <w:u w:val="single"/>
           </w:rPr>
-          <w:t>英文</w:t>
+          <w:t>英语</w:t>
         </w:r>
       </w:hyperlink>
       <w:r>
         <w:rPr>
           <w:color w:val="ff0000"/>
         </w:rPr>
-        <w:t xml:space="preserve"> / 葡萄牙文 / 法文 / 泰文 / 越南文 / 西班牙文</w:t>
+        <w:t xml:space="preserve"> / 葡萄牙语 / 法语 / 泰语 / 越南语 / 西班牙语</w:t>
       </w:r>
     </w:p>
     <w:p>
@@ -45,7 +45,7 @@
         <w:pStyle w:val="P68B1DB1-Normal2"/>
       </w:pPr>
       <w:r>
-        <w:t>英文</w:t>
+        <w:t>英语</w:t>
       </w:r>
     </w:p>
     <w:p/>
@@ -93,7 +93,7 @@
               <w:rPr>
                 <w:b w:val="1"/>
               </w:rPr>
-              <w:t>簡介</w:t>
+              <w:t>简要</w:t>
             </w:r>
             <w:r>
               <w:t>:</w:t>
@@ -105,7 +105,7 @@
               <w:spacing w:line="240" w:lineRule="auto"/>
             </w:pPr>
             <w:r>
-              <w:t xml:space="preserve">發送給在目標國家中已正確提交文檔的合作夥伴的驗證郵件。 將通過 customer.io 發送</w:t>
+              <w:t xml:space="preserve">已发送给在目标国家提交正确文件的合作伙伴的验证电子邮件。 将通过 customer.io 发送</w:t>
             </w:r>
           </w:p>
           <w:p>
@@ -123,7 +123,7 @@
               <w:rPr>
                 <w:b w:val="1"/>
               </w:rPr>
-              <w:t>目標受眾</w:t>
+              <w:t>目标受众</w:t>
             </w:r>
             <w:r>
               <w:t>:</w:t>
@@ -135,7 +135,7 @@
               <w:spacing w:line="240" w:lineRule="auto"/>
             </w:pPr>
             <w:r>
-              <w:t>未按時提交文檔的邀請合作夥伴</w:t>
+              <w:t>未按时提交文件的被邀请合作伙伴</w:t>
             </w:r>
           </w:p>
         </w:tc>
@@ -147,7 +147,7 @@
         <w:rPr>
           <w:b w:val="1"/>
         </w:rPr>
-        <w:t>主旨行</w:t>
+        <w:t>主题行</w:t>
       </w:r>
       <w:r>
         <w:t xml:space="preserve">: </w:t>
@@ -156,7 +156,7 @@
         <w:rPr>
           <w:highlight w:val="yellow"/>
         </w:rPr>
-        <w:t>[活動名稱]</w:t>
+        <w:t>[活动名称]</w:t>
       </w:r>
       <w:r>
         <w:t xml:space="preserve"> — 更近一步！</w:t>
@@ -173,7 +173,7 @@
         <w:pStyle w:val="P68B1DB1-Normal3"/>
       </w:pPr>
       <w:r>
-        <w:t>您的文檔已通過驗證！</w:t>
+        <w:t>文件已验证!</w:t>
       </w:r>
     </w:p>
     <w:p/>
@@ -185,10 +185,10 @@
         <w:rPr>
           <w:highlight w:val="yellow"/>
         </w:rPr>
-        <w:t>[合作夥伴姓名]</w:t>
-      </w:r>
-      <w:r>
-        <w:t xml:space="preserve">, </w:t>
+        <w:t>[合作伙伴姓名]</w:t>
+      </w:r>
+      <w:r>
+        <w:t xml:space="preserve">， </w:t>
       </w:r>
     </w:p>
     <w:p/>
@@ -197,16 +197,16 @@
         <w:spacing w:after="200" w:lineRule="auto"/>
       </w:pPr>
       <w:r>
-        <w:t xml:space="preserve">我們已經審查了您傳送的 </w:t>
+        <w:t xml:space="preserve">已经审查了您发送的 </w:t>
       </w:r>
       <w:r>
         <w:rPr>
           <w:highlight w:val="yellow"/>
         </w:rPr>
-        <w:t>[活動名稱]</w:t>
-      </w:r>
-      <w:r>
-        <w:t xml:space="preserve"> 文檔，所有文檔均已通過驗證！ </w:t>
+        <w:t>[活动名称]</w:t>
+      </w:r>
+      <w:r>
+        <w:t xml:space="preserve"> 文件，所有文件均已通过验证！ </w:t>
       </w:r>
     </w:p>
     <w:p>
@@ -214,7 +214,7 @@
         <w:spacing w:after="200" w:lineRule="auto"/>
       </w:pPr>
       <w:r>
-        <w:t>我們將很快傳送有關該活動的更多詳細資訊，包括議程和旅行安排，請務必定期查看收件箱。</w:t>
+        <w:t>我们将很快发送有关该活动的更多详细信息，包括议程和旅行安排，请务必定期查看收件箱。</w:t>
       </w:r>
     </w:p>
     <w:p>
@@ -223,7 +223,7 @@
       </w:pPr>
       <w:commentRangeStart w:id="0"/>
       <w:r>
-        <w:t xml:space="preserve">如有任何疑問，請通過 </w:t>
+        <w:t xml:space="preserve">If you have any questions, please contact us via </w:t>
       </w:r>
       <w:hyperlink r:id="rId7">
         <w:r>
@@ -231,11 +231,11 @@
             <w:color w:val="1155cc"/>
             <w:u w:val="single"/>
           </w:rPr>
-          <w:t>即時聊天</w:t>
+          <w:t xml:space="preserve">live chat</w:t>
         </w:r>
       </w:hyperlink>
       <w:r>
-        <w:t xml:space="preserve"> 或 </w:t>
+        <w:t xml:space="preserve"> or </w:t>
       </w:r>
       <w:hyperlink r:id="rId8">
         <w:r>
@@ -247,7 +247,7 @@
         </w:r>
       </w:hyperlink>
       <w:r>
-        <w:t xml:space="preserve"> 聯繫我們。 </w:t>
+        <w:t xml:space="preserve">. </w:t>
       </w:r>
     </w:p>
     <w:p>
@@ -255,34 +255,34 @@
         <w:spacing w:after="200" w:lineRule="auto"/>
       </w:pPr>
       <w:r>
-        <w:t xml:space="preserve">如有任何疑問，請聯繫您的區域經理 </w:t>
+        <w:t xml:space="preserve">如有任何疑问，请通过 </w:t>
       </w:r>
       <w:r>
         <w:rPr>
           <w:highlight w:val="yellow"/>
         </w:rPr>
+        <w:t>[电子邮件地址]</w:t>
+      </w:r>
+      <w:r>
+        <w:t xml:space="preserve"> 或 </w:t>
+      </w:r>
+      <w:r>
+        <w:rPr>
+          <w:highlight w:val="yellow"/>
+        </w:rPr>
+        <w:t xml:space="preserve">[WHATSAPP 号码]</w:t>
+      </w:r>
+      <w:r>
+        <w:t xml:space="preserve"> (WhatsApp) 联系您的区域经理 </w:t>
+      </w:r>
+      <w:r>
+        <w:rPr>
+          <w:highlight w:val="yellow"/>
+        </w:rPr>
         <w:t>[NAME]</w:t>
       </w:r>
       <w:r>
-        <w:t xml:space="preserve">，電子郵件地址為 </w:t>
-      </w:r>
-      <w:r>
-        <w:rPr>
-          <w:highlight w:val="yellow"/>
-        </w:rPr>
-        <w:t>[電子郵件地址]</w:t>
-      </w:r>
-      <w:r>
-        <w:t xml:space="preserve"> 或 </w:t>
-      </w:r>
-      <w:r>
-        <w:rPr>
-          <w:highlight w:val="yellow"/>
-        </w:rPr>
-        <w:t xml:space="preserve">[WHATSAPP 號碼]</w:t>
-      </w:r>
-      <w:r>
-        <w:t xml:space="preserve"> (WhatsApp)。 </w:t>
+        <w:t xml:space="preserve">。 </w:t>
       </w:r>
       <w:commentRangeEnd w:id="0"/>
       <w:r>
@@ -337,7 +337,7 @@
         <w:pStyle w:val="P68B1DB1-Normal4"/>
       </w:pPr>
       <w:r>
-        <w:t>選擇任一項</w:t>
+        <w:t>选择任一</w:t>
       </w:r>
     </w:p>
   </w:comment>

</xml_diff>